<commit_message>
Added one single silly line about code
</commit_message>
<xml_diff>
--- a/Code is Female.docx
+++ b/Code is Female.docx
@@ -11,11 +11,24 @@
       </w:r>
     </w:p>
     <w:p>
+      <w:r>
+        <w:t xml:space="preserve">Coding is not….. </w:t>
+      </w:r>
+      <w:proofErr w:type="gramStart"/>
+      <w:r>
+        <w:t>but</w:t>
+      </w:r>
+      <w:proofErr w:type="gramEnd"/>
+      <w:r>
+        <w:t xml:space="preserve"> it’s all interesting and stuff,,,, it’s 1a.m n am here stuck in </w:t>
+      </w:r>
+      <w:bookmarkStart w:id="0" w:name="_GoBack"/>
+      <w:bookmarkEnd w:id="0"/>
+    </w:p>
+    <w:p>
       <w:pPr>
         <w:jc w:val="center"/>
       </w:pPr>
-      <w:bookmarkStart w:id="0" w:name="_GoBack"/>
-      <w:bookmarkEnd w:id="0"/>
     </w:p>
     <w:sectPr>
       <w:pgSz w:w="12240" w:h="15840"/>

</xml_diff>